<commit_message>
uploaded final screenshots to project document
</commit_message>
<xml_diff>
--- a/Midterm Project Update.docx
+++ b/Midterm Project Update.docx
@@ -370,6 +370,9 @@
         <w:jc w:val="distribute"/>
       </w:pPr>
       <w:r>
+        <w:rPr>
+          <w:noProof/>
+        </w:rPr>
         <w:drawing>
           <wp:inline distT="0" distB="0" distL="0" distR="0" wp14:anchorId="1B587D56" wp14:editId="39120615">
             <wp:extent cx="5943600" cy="2585085"/>
@@ -413,6 +416,9 @@
         <w:jc w:val="distribute"/>
       </w:pPr>
       <w:r>
+        <w:rPr>
+          <w:noProof/>
+        </w:rPr>
         <w:lastRenderedPageBreak/>
         <w:drawing>
           <wp:inline distT="0" distB="0" distL="0" distR="0" wp14:anchorId="286D09F8" wp14:editId="5BB8F683">
@@ -451,6 +457,9 @@
         </w:drawing>
       </w:r>
       <w:r>
+        <w:rPr>
+          <w:noProof/>
+        </w:rPr>
         <w:drawing>
           <wp:inline distT="0" distB="0" distL="0" distR="0" wp14:anchorId="761D8F77" wp14:editId="09B48492">
             <wp:extent cx="5943600" cy="1585595"/>
@@ -488,6 +497,9 @@
         </w:drawing>
       </w:r>
       <w:r>
+        <w:rPr>
+          <w:noProof/>
+        </w:rPr>
         <w:drawing>
           <wp:inline distT="0" distB="0" distL="0" distR="0" wp14:anchorId="4AF98023" wp14:editId="59810382">
             <wp:extent cx="5943600" cy="821055"/>
@@ -525,6 +537,9 @@
         </w:drawing>
       </w:r>
       <w:r>
+        <w:rPr>
+          <w:noProof/>
+        </w:rPr>
         <w:drawing>
           <wp:inline distT="0" distB="0" distL="0" distR="0" wp14:anchorId="03562EC1" wp14:editId="4DC99639">
             <wp:extent cx="5943600" cy="1499235"/>
@@ -562,6 +577,9 @@
         </w:drawing>
       </w:r>
       <w:r>
+        <w:rPr>
+          <w:noProof/>
+        </w:rPr>
         <w:drawing>
           <wp:inline distT="0" distB="0" distL="0" distR="0" wp14:anchorId="1524538C" wp14:editId="4CC2553C">
             <wp:extent cx="5943600" cy="1675765"/>
@@ -599,8 +617,197 @@
         </w:drawing>
       </w:r>
     </w:p>
+    <w:p>
+      <w:pPr>
+        <w:spacing w:after="0"/>
+        <w:jc w:val="distribute"/>
+      </w:pPr>
+    </w:p>
+    <w:p>
+      <w:pPr>
+        <w:rPr>
+          <w:b/>
+          <w:bCs/>
+        </w:rPr>
+      </w:pPr>
+      <w:r>
+        <w:rPr>
+          <w:b/>
+          <w:bCs/>
+        </w:rPr>
+        <w:br w:type="page"/>
+      </w:r>
+    </w:p>
+    <w:p>
+      <w:pPr>
+        <w:spacing w:after="0"/>
+        <w:jc w:val="center"/>
+        <w:rPr>
+          <w:b/>
+          <w:bCs/>
+        </w:rPr>
+      </w:pPr>
+      <w:r>
+        <w:rPr>
+          <w:b/>
+          <w:bCs/>
+        </w:rPr>
+        <w:lastRenderedPageBreak/>
+        <w:t>Website Mockup</w:t>
+      </w:r>
+    </w:p>
+    <w:p>
+      <w:pPr>
+        <w:spacing w:after="0"/>
+      </w:pPr>
+      <w:r>
+        <w:t>Home Page</w:t>
+      </w:r>
+    </w:p>
+    <w:p>
+      <w:pPr>
+        <w:spacing w:after="0"/>
+      </w:pPr>
+      <w:r>
+        <w:rPr>
+          <w:noProof/>
+        </w:rPr>
+        <w:drawing>
+          <wp:inline distT="0" distB="0" distL="0" distR="0" wp14:anchorId="1AB8C8D4" wp14:editId="2A3F1FF5">
+            <wp:extent cx="5943600" cy="3343275"/>
+            <wp:effectExtent l="0" t="0" r="0" b="9525"/>
+            <wp:docPr id="859733967" name="Picture 1" descr="A screenshot of a computer&#10;&#10;AI-generated content may be incorrect."/>
+            <wp:cNvGraphicFramePr>
+              <a:graphicFrameLocks xmlns:a="http://schemas.openxmlformats.org/drawingml/2006/main" noChangeAspect="1"/>
+            </wp:cNvGraphicFramePr>
+            <a:graphic xmlns:a="http://schemas.openxmlformats.org/drawingml/2006/main">
+              <a:graphicData uri="http://schemas.openxmlformats.org/drawingml/2006/picture">
+                <pic:pic xmlns:pic="http://schemas.openxmlformats.org/drawingml/2006/picture">
+                  <pic:nvPicPr>
+                    <pic:cNvPr id="859733967" name="Picture 1" descr="A screenshot of a computer&#10;&#10;AI-generated content may be incorrect."/>
+                    <pic:cNvPicPr/>
+                  </pic:nvPicPr>
+                  <pic:blipFill>
+                    <a:blip r:embed="rId14"/>
+                    <a:stretch>
+                      <a:fillRect/>
+                    </a:stretch>
+                  </pic:blipFill>
+                  <pic:spPr>
+                    <a:xfrm>
+                      <a:off x="0" y="0"/>
+                      <a:ext cx="5943600" cy="3343275"/>
+                    </a:xfrm>
+                    <a:prstGeom prst="rect">
+                      <a:avLst/>
+                    </a:prstGeom>
+                  </pic:spPr>
+                </pic:pic>
+              </a:graphicData>
+            </a:graphic>
+          </wp:inline>
+        </w:drawing>
+      </w:r>
+    </w:p>
+    <w:p>
+      <w:pPr>
+        <w:spacing w:after="0"/>
+      </w:pPr>
+      <w:r>
+        <w:t>About Me Page</w:t>
+      </w:r>
+      <w:r>
+        <w:rPr>
+          <w:noProof/>
+        </w:rPr>
+        <w:drawing>
+          <wp:inline distT="0" distB="0" distL="0" distR="0" wp14:anchorId="78237062" wp14:editId="1419DA4A">
+            <wp:extent cx="5943600" cy="3343275"/>
+            <wp:effectExtent l="0" t="0" r="0" b="9525"/>
+            <wp:docPr id="1030994395" name="Picture 1" descr="A screenshot of a computer&#10;&#10;AI-generated content may be incorrect."/>
+            <wp:cNvGraphicFramePr>
+              <a:graphicFrameLocks xmlns:a="http://schemas.openxmlformats.org/drawingml/2006/main" noChangeAspect="1"/>
+            </wp:cNvGraphicFramePr>
+            <a:graphic xmlns:a="http://schemas.openxmlformats.org/drawingml/2006/main">
+              <a:graphicData uri="http://schemas.openxmlformats.org/drawingml/2006/picture">
+                <pic:pic xmlns:pic="http://schemas.openxmlformats.org/drawingml/2006/picture">
+                  <pic:nvPicPr>
+                    <pic:cNvPr id="1030994395" name="Picture 1" descr="A screenshot of a computer&#10;&#10;AI-generated content may be incorrect."/>
+                    <pic:cNvPicPr/>
+                  </pic:nvPicPr>
+                  <pic:blipFill>
+                    <a:blip r:embed="rId15"/>
+                    <a:stretch>
+                      <a:fillRect/>
+                    </a:stretch>
+                  </pic:blipFill>
+                  <pic:spPr>
+                    <a:xfrm>
+                      <a:off x="0" y="0"/>
+                      <a:ext cx="5943600" cy="3343275"/>
+                    </a:xfrm>
+                    <a:prstGeom prst="rect">
+                      <a:avLst/>
+                    </a:prstGeom>
+                  </pic:spPr>
+                </pic:pic>
+              </a:graphicData>
+            </a:graphic>
+          </wp:inline>
+        </w:drawing>
+      </w:r>
+    </w:p>
+    <w:p>
+      <w:pPr>
+        <w:spacing w:after="0"/>
+      </w:pPr>
+      <w:r>
+        <w:lastRenderedPageBreak/>
+        <w:t>Resume Page</w:t>
+      </w:r>
+      <w:r>
+        <w:rPr>
+          <w:noProof/>
+        </w:rPr>
+        <w:drawing>
+          <wp:inline distT="0" distB="0" distL="0" distR="0" wp14:anchorId="5E7A2B94" wp14:editId="77680441">
+            <wp:extent cx="5943600" cy="3343275"/>
+            <wp:effectExtent l="0" t="0" r="0" b="9525"/>
+            <wp:docPr id="757098907" name="Picture 1" descr="A screenshot of a computer&#10;&#10;AI-generated content may be incorrect."/>
+            <wp:cNvGraphicFramePr>
+              <a:graphicFrameLocks xmlns:a="http://schemas.openxmlformats.org/drawingml/2006/main" noChangeAspect="1"/>
+            </wp:cNvGraphicFramePr>
+            <a:graphic xmlns:a="http://schemas.openxmlformats.org/drawingml/2006/main">
+              <a:graphicData uri="http://schemas.openxmlformats.org/drawingml/2006/picture">
+                <pic:pic xmlns:pic="http://schemas.openxmlformats.org/drawingml/2006/picture">
+                  <pic:nvPicPr>
+                    <pic:cNvPr id="757098907" name="Picture 1" descr="A screenshot of a computer&#10;&#10;AI-generated content may be incorrect."/>
+                    <pic:cNvPicPr/>
+                  </pic:nvPicPr>
+                  <pic:blipFill>
+                    <a:blip r:embed="rId16"/>
+                    <a:stretch>
+                      <a:fillRect/>
+                    </a:stretch>
+                  </pic:blipFill>
+                  <pic:spPr>
+                    <a:xfrm>
+                      <a:off x="0" y="0"/>
+                      <a:ext cx="5943600" cy="3343275"/>
+                    </a:xfrm>
+                    <a:prstGeom prst="rect">
+                      <a:avLst/>
+                    </a:prstGeom>
+                  </pic:spPr>
+                </pic:pic>
+              </a:graphicData>
+            </a:graphic>
+          </wp:inline>
+        </w:drawing>
+      </w:r>
+    </w:p>
     <w:sectPr>
-      <w:headerReference w:type="default" r:id="rId14"/>
+      <w:headerReference w:type="default" r:id="rId17"/>
       <w:pgSz w:w="12240" w:h="15840"/>
       <w:pgMar w:top="1440" w:right="1440" w:bottom="1440" w:left="1440" w:header="720" w:footer="720" w:gutter="0"/>
       <w:cols w:space="720"/>

</xml_diff>